<commit_message>
moved web3j into frontend
</commit_message>
<xml_diff>
--- a/doc/Dokumentation_0_1.docx
+++ b/doc/Dokumentation_0_1.docx
@@ -19,23 +19,7 @@
         </w:numPr>
       </w:pPr>
       <w:r>
-        <w:t>Node.js (</w:t>
-      </w:r>
-      <w:proofErr w:type="spellStart"/>
-      <w:r>
-        <w:t>Node</w:t>
-      </w:r>
-      <w:proofErr w:type="spellEnd"/>
-      <w:r>
-        <w:t xml:space="preserve"> Package Manager </w:t>
-      </w:r>
-      <w:proofErr w:type="spellStart"/>
-      <w:r>
-        <w:t>npm</w:t>
-      </w:r>
-      <w:proofErr w:type="spellEnd"/>
-      <w:r>
-        <w:t>) installieren</w:t>
+        <w:t>Node.js (Node Package Manager npm) installieren</w:t>
       </w:r>
       <w:r>
         <w:br/>
@@ -64,7 +48,6 @@
       <w:r>
         <w:br/>
       </w:r>
-      <w:proofErr w:type="spellStart"/>
       <w:r>
         <w:rPr>
           <w:rFonts w:cstheme="minorHAnsi"/>
@@ -73,7 +56,6 @@
         </w:rPr>
         <w:t>npm</w:t>
       </w:r>
-      <w:proofErr w:type="spellEnd"/>
       <w:r>
         <w:rPr>
           <w:rStyle w:val="HTMLCode"/>
@@ -83,45 +65,8 @@
           <w:sz w:val="22"/>
           <w:szCs w:val="22"/>
         </w:rPr>
-        <w:t xml:space="preserve"> </w:t>
-      </w:r>
-      <w:proofErr w:type="spellStart"/>
-      <w:r>
-        <w:rPr>
-          <w:rStyle w:val="HTMLCode"/>
-          <w:rFonts w:asciiTheme="minorHAnsi" w:eastAsiaTheme="majorEastAsia" w:hAnsiTheme="minorHAnsi" w:cstheme="minorHAnsi"/>
-          <w:i/>
-          <w:iCs/>
-          <w:sz w:val="22"/>
-          <w:szCs w:val="22"/>
-        </w:rPr>
-        <w:t>install</w:t>
-      </w:r>
-      <w:proofErr w:type="spellEnd"/>
-      <w:r>
-        <w:rPr>
-          <w:rStyle w:val="HTMLCode"/>
-          <w:rFonts w:asciiTheme="minorHAnsi" w:eastAsiaTheme="majorEastAsia" w:hAnsiTheme="minorHAnsi" w:cstheme="minorHAnsi"/>
-          <w:i/>
-          <w:iCs/>
-          <w:sz w:val="22"/>
-          <w:szCs w:val="22"/>
-        </w:rPr>
-        <w:t xml:space="preserve"> -g </w:t>
-      </w:r>
-      <w:proofErr w:type="spellStart"/>
-      <w:r>
-        <w:rPr>
-          <w:rStyle w:val="HTMLCode"/>
-          <w:rFonts w:asciiTheme="minorHAnsi" w:eastAsiaTheme="majorEastAsia" w:hAnsiTheme="minorHAnsi" w:cstheme="minorHAnsi"/>
-          <w:i/>
-          <w:iCs/>
-          <w:sz w:val="22"/>
-          <w:szCs w:val="22"/>
-        </w:rPr>
-        <w:t>npx</w:t>
-      </w:r>
-      <w:proofErr w:type="spellEnd"/>
+        <w:t xml:space="preserve"> install -g npx</w:t>
+      </w:r>
     </w:p>
     <w:p>
       <w:pPr>
@@ -131,13 +76,8 @@
           <w:numId w:val="2"/>
         </w:numPr>
       </w:pPr>
-      <w:proofErr w:type="spellStart"/>
-      <w:r>
-        <w:t>React</w:t>
-      </w:r>
-      <w:proofErr w:type="spellEnd"/>
-      <w:r>
-        <w:t xml:space="preserve"> App erstellen</w:t>
+      <w:r>
+        <w:t>React App erstellen</w:t>
       </w:r>
     </w:p>
     <w:p>
@@ -152,118 +92,50 @@
           <w:iCs/>
         </w:rPr>
       </w:pPr>
-      <w:proofErr w:type="spellStart"/>
       <w:r>
         <w:rPr>
           <w:i/>
           <w:iCs/>
         </w:rPr>
-        <w:t>npx</w:t>
-      </w:r>
-      <w:proofErr w:type="spellEnd"/>
+        <w:t xml:space="preserve">npx create-react-app </w:t>
+      </w:r>
       <w:r>
         <w:rPr>
           <w:i/>
           <w:iCs/>
         </w:rPr>
-        <w:t xml:space="preserve"> </w:t>
-      </w:r>
-      <w:proofErr w:type="spellStart"/>
+        <w:t>&lt;</w:t>
+      </w:r>
       <w:r>
         <w:rPr>
           <w:i/>
           <w:iCs/>
         </w:rPr>
-        <w:t>create-react-app</w:t>
-      </w:r>
-      <w:proofErr w:type="spellEnd"/>
+        <w:t>my-app</w:t>
+      </w:r>
       <w:r>
         <w:rPr>
           <w:i/>
           <w:iCs/>
         </w:rPr>
-        <w:t xml:space="preserve"> </w:t>
+        <w:t>&gt;</w:t>
       </w:r>
       <w:r>
         <w:rPr>
           <w:i/>
           <w:iCs/>
         </w:rPr>
-        <w:t>&lt;</w:t>
-      </w:r>
-      <w:proofErr w:type="spellStart"/>
+        <w:br/>
+        <w:t>→ cd &lt;my-app&gt;</w:t>
+      </w:r>
       <w:r>
         <w:rPr>
           <w:i/>
           <w:iCs/>
         </w:rPr>
-        <w:t>my-app</w:t>
-      </w:r>
-      <w:proofErr w:type="spellEnd"/>
-      <w:r>
-        <w:rPr>
-          <w:i/>
-          <w:iCs/>
-        </w:rPr>
-        <w:t>&gt;</w:t>
-      </w:r>
-      <w:r>
-        <w:rPr>
-          <w:i/>
-          <w:iCs/>
-        </w:rPr>
         <w:br/>
-        <w:t>→ cd &lt;</w:t>
-      </w:r>
-      <w:proofErr w:type="spellStart"/>
-      <w:r>
-        <w:rPr>
-          <w:i/>
-          <w:iCs/>
-        </w:rPr>
-        <w:t>my-app</w:t>
-      </w:r>
-      <w:proofErr w:type="spellEnd"/>
-      <w:r>
-        <w:rPr>
-          <w:i/>
-          <w:iCs/>
-        </w:rPr>
-        <w:t>&gt;</w:t>
-      </w:r>
-      <w:r>
-        <w:rPr>
-          <w:i/>
-          <w:iCs/>
-        </w:rPr>
-        <w:br/>
-        <w:t xml:space="preserve">→ </w:t>
-      </w:r>
-      <w:proofErr w:type="spellStart"/>
-      <w:r>
-        <w:rPr>
-          <w:i/>
-          <w:iCs/>
-        </w:rPr>
-        <w:t>npm</w:t>
-      </w:r>
-      <w:proofErr w:type="spellEnd"/>
-      <w:r>
-        <w:rPr>
-          <w:i/>
-          <w:iCs/>
-        </w:rPr>
-        <w:t xml:space="preserve"> </w:t>
-      </w:r>
-      <w:proofErr w:type="spellStart"/>
-      <w:r>
-        <w:rPr>
-          <w:i/>
-          <w:iCs/>
-        </w:rPr>
-        <w:t>start</w:t>
-      </w:r>
-      <w:proofErr w:type="spellEnd"/>
+        <w:t>→ npm start</w:t>
+      </w:r>
     </w:p>
     <w:p>
       <w:pPr>
@@ -274,132 +146,76 @@
         </w:numPr>
       </w:pPr>
       <w:r>
-        <w:t xml:space="preserve">Gegebenenfalls im </w:t>
-      </w:r>
-      <w:proofErr w:type="spellStart"/>
-      <w:r>
-        <w:t>frontend</w:t>
-      </w:r>
-      <w:proofErr w:type="spellEnd"/>
-      <w:r>
-        <w:t xml:space="preserve"> </w:t>
-      </w:r>
-      <w:proofErr w:type="spellStart"/>
-      <w:r>
-        <w:t>ordner</w:t>
-      </w:r>
-      <w:proofErr w:type="spellEnd"/>
-      <w:r>
-        <w:t xml:space="preserve"> ausführen:</w:t>
+        <w:t>Gegebenenfalls im frontend ordner ausführen:</w:t>
       </w:r>
       <w:r>
         <w:br/>
         <w:t xml:space="preserve">→ </w:t>
       </w:r>
-      <w:proofErr w:type="spellStart"/>
       <w:r>
         <w:rPr>
           <w:i/>
           <w:iCs/>
         </w:rPr>
-        <w:t>npm</w:t>
-      </w:r>
-      <w:proofErr w:type="spellEnd"/>
+        <w:t>npm install</w:t>
+      </w:r>
+      <w:r>
+        <w:t xml:space="preserve"> (lädt node modules neu)</w:t>
+      </w:r>
+      <w:r>
+        <w:br/>
+        <w:t xml:space="preserve">→ </w:t>
+      </w:r>
       <w:r>
         <w:rPr>
           <w:i/>
           <w:iCs/>
         </w:rPr>
-        <w:t xml:space="preserve"> </w:t>
-      </w:r>
-      <w:proofErr w:type="spellStart"/>
+        <w:t>npm start</w:t>
+      </w:r>
+      <w:r>
+        <w:t xml:space="preserve"> (startet react app auf port 3000)</w:t>
+      </w:r>
+    </w:p>
+    <w:p>
+      <w:pPr>
+        <w:pStyle w:val="Listenabsatz"/>
+        <w:numPr>
+          <w:ilvl w:val="0"/>
+          <w:numId w:val="2"/>
+        </w:numPr>
+      </w:pPr>
+      <w:r>
+        <w:t>Web3j installieren</w:t>
+      </w:r>
+      <w:r>
+        <w:br/>
+        <w:t xml:space="preserve">→ </w:t>
+      </w:r>
       <w:r>
         <w:rPr>
           <w:i/>
           <w:iCs/>
         </w:rPr>
-        <w:t>install</w:t>
-      </w:r>
-      <w:proofErr w:type="spellEnd"/>
-      <w:r>
-        <w:t xml:space="preserve"> (lädt </w:t>
-      </w:r>
-      <w:proofErr w:type="spellStart"/>
-      <w:r>
-        <w:t>node</w:t>
-      </w:r>
-      <w:proofErr w:type="spellEnd"/>
-      <w:r>
-        <w:t xml:space="preserve"> </w:t>
-      </w:r>
-      <w:proofErr w:type="spellStart"/>
-      <w:r>
-        <w:t>modules</w:t>
-      </w:r>
-      <w:proofErr w:type="spellEnd"/>
-      <w:r>
-        <w:t xml:space="preserve"> neu)</w:t>
-      </w:r>
-      <w:r>
-        <w:br/>
-        <w:t xml:space="preserve">→ </w:t>
-      </w:r>
-      <w:proofErr w:type="spellStart"/>
+        <w:t>npm install web3j</w:t>
+      </w:r>
       <w:r>
         <w:rPr>
           <w:i/>
           <w:iCs/>
         </w:rPr>
-        <w:t>npm</w:t>
-      </w:r>
-      <w:proofErr w:type="spellEnd"/>
-      <w:r>
-        <w:rPr>
-          <w:i/>
-          <w:iCs/>
-        </w:rPr>
-        <w:t xml:space="preserve"> </w:t>
-      </w:r>
-      <w:proofErr w:type="spellStart"/>
-      <w:r>
-        <w:rPr>
-          <w:i/>
-          <w:iCs/>
-        </w:rPr>
-        <w:t>start</w:t>
-      </w:r>
-      <w:proofErr w:type="spellEnd"/>
-      <w:r>
-        <w:t xml:space="preserve"> (sta</w:t>
+        <w:br/>
+      </w:r>
+      <w:r>
+        <w:t>→ web3j Befehl ausführen</w:t>
+      </w:r>
+      <w:r>
+        <w:t xml:space="preserve"> (Beispiel)</w:t>
       </w:r>
       <w:bookmarkStart w:id="0" w:name="_GoBack"/>
       <w:bookmarkEnd w:id="0"/>
       <w:r>
-        <w:t xml:space="preserve">rtet </w:t>
-      </w:r>
-      <w:proofErr w:type="spellStart"/>
-      <w:r>
-        <w:t>react</w:t>
-      </w:r>
-      <w:proofErr w:type="spellEnd"/>
-      <w:r>
-        <w:t xml:space="preserve"> </w:t>
-      </w:r>
-      <w:proofErr w:type="spellStart"/>
-      <w:r>
-        <w:t>app</w:t>
-      </w:r>
-      <w:proofErr w:type="spellEnd"/>
-      <w:r>
-        <w:t xml:space="preserve"> auf </w:t>
-      </w:r>
-      <w:proofErr w:type="spellStart"/>
-      <w:r>
-        <w:t>port</w:t>
-      </w:r>
-      <w:proofErr w:type="spellEnd"/>
-      <w:r>
-        <w:t xml:space="preserve"> 3000)</w:t>
+        <w:t>: node web3j/web3.js</w:t>
       </w:r>
     </w:p>
     <w:sectPr>

</xml_diff>

<commit_message>
Created truffle react project withing existing structure
</commit_message>
<xml_diff>
--- a/doc/Dokumentation_0_1.docx
+++ b/doc/Dokumentation_0_1.docx
@@ -144,6 +144,9 @@
           <w:ilvl w:val="0"/>
           <w:numId w:val="2"/>
         </w:numPr>
+        <w:pBdr>
+          <w:bottom w:val="single" w:sz="6" w:space="1" w:color="auto"/>
+        </w:pBdr>
       </w:pPr>
       <w:r>
         <w:t>Gegebenenfalls im frontend ordner ausführen:</w:t>
@@ -179,44 +182,307 @@
     </w:p>
     <w:p>
       <w:pPr>
+        <w:ind w:left="360"/>
+      </w:pPr>
+      <w:r>
+        <w:t>Neuerungen: 15.06.2020</w:t>
+      </w:r>
+    </w:p>
+    <w:p>
+      <w:pPr>
         <w:pStyle w:val="Listenabsatz"/>
         <w:numPr>
           <w:ilvl w:val="0"/>
-          <w:numId w:val="2"/>
+          <w:numId w:val="3"/>
         </w:numPr>
-      </w:pPr>
-      <w:r>
-        <w:t>Web3j installieren</w:t>
+        <w:rPr>
+          <w:rStyle w:val="HTMLCode"/>
+          <w:rFonts w:asciiTheme="minorHAnsi" w:eastAsiaTheme="minorHAnsi" w:hAnsiTheme="minorHAnsi" w:cstheme="minorBidi"/>
+          <w:sz w:val="22"/>
+          <w:szCs w:val="22"/>
+        </w:rPr>
+      </w:pPr>
+      <w:r>
+        <w:t>Truffle installieren:</w:t>
       </w:r>
       <w:r>
         <w:br/>
-        <w:t xml:space="preserve">→ </w:t>
       </w:r>
       <w:r>
         <w:rPr>
           <w:i/>
           <w:iCs/>
         </w:rPr>
-        <w:t>npm install web3j</w:t>
+        <w:t>npm install -g truffle</w:t>
+      </w:r>
+    </w:p>
+    <w:p>
+      <w:pPr>
+        <w:pStyle w:val="Listenabsatz"/>
+        <w:numPr>
+          <w:ilvl w:val="0"/>
+          <w:numId w:val="3"/>
+        </w:numPr>
+      </w:pPr>
+      <w:r>
+        <w:t>MS Build Tools für Ganache installieren:</w:t>
+      </w:r>
+      <w:r>
+        <w:br/>
       </w:r>
       <w:r>
         <w:rPr>
           <w:i/>
           <w:iCs/>
         </w:rPr>
+        <w:t>npm install -g windows-build-tools</w:t>
+      </w:r>
+    </w:p>
+    <w:p>
+      <w:pPr>
+        <w:pStyle w:val="Listenabsatz"/>
+        <w:numPr>
+          <w:ilvl w:val="0"/>
+          <w:numId w:val="3"/>
+        </w:numPr>
+      </w:pPr>
+      <w:r>
+        <w:t>Ganache Cli Installieren:</w:t>
+      </w:r>
+      <w:r>
         <w:br/>
       </w:r>
       <w:r>
-        <w:t>→ web3j Befehl ausführen</w:t>
-      </w:r>
-      <w:r>
-        <w:t xml:space="preserve"> (Beispiel)</w:t>
+        <w:t>npm install -g ganache-cli</w:t>
+      </w:r>
+    </w:p>
+    <w:p>
+      <w:pPr>
+        <w:pStyle w:val="Listenabsatz"/>
+        <w:numPr>
+          <w:ilvl w:val="0"/>
+          <w:numId w:val="3"/>
+        </w:numPr>
+      </w:pPr>
+      <w:r>
+        <w:t xml:space="preserve">Ganache starten: </w:t>
+      </w:r>
+      <w:r>
+        <w:br/>
+        <w:t>ganache-cli</w:t>
+      </w:r>
+    </w:p>
+    <w:p>
+      <w:pPr>
+        <w:pStyle w:val="Listenabsatz"/>
+      </w:pPr>
+    </w:p>
+    <w:p>
+      <w:pPr>
+        <w:pStyle w:val="Listenabsatz"/>
+      </w:pPr>
+      <w:r>
+        <w:rPr>
+          <w:noProof/>
+        </w:rPr>
+        <w:drawing>
+          <wp:inline distT="0" distB="0" distL="0" distR="0" wp14:anchorId="6C5BC537" wp14:editId="65CFD9DC">
+            <wp:extent cx="2790701" cy="2571985"/>
+            <wp:effectExtent l="0" t="0" r="0" b="0"/>
+            <wp:docPr id="1" name="Grafik 1"/>
+            <wp:cNvGraphicFramePr>
+              <a:graphicFrameLocks xmlns:a="http://schemas.openxmlformats.org/drawingml/2006/main" noChangeAspect="1"/>
+            </wp:cNvGraphicFramePr>
+            <a:graphic xmlns:a="http://schemas.openxmlformats.org/drawingml/2006/main">
+              <a:graphicData uri="http://schemas.openxmlformats.org/drawingml/2006/picture">
+                <pic:pic xmlns:pic="http://schemas.openxmlformats.org/drawingml/2006/picture">
+                  <pic:nvPicPr>
+                    <pic:cNvPr id="1" name=""/>
+                    <pic:cNvPicPr/>
+                  </pic:nvPicPr>
+                  <pic:blipFill>
+                    <a:blip r:embed="rId5"/>
+                    <a:stretch>
+                      <a:fillRect/>
+                    </a:stretch>
+                  </pic:blipFill>
+                  <pic:spPr>
+                    <a:xfrm>
+                      <a:off x="0" y="0"/>
+                      <a:ext cx="2810733" cy="2590447"/>
+                    </a:xfrm>
+                    <a:prstGeom prst="rect">
+                      <a:avLst/>
+                    </a:prstGeom>
+                  </pic:spPr>
+                </pic:pic>
+              </a:graphicData>
+            </a:graphic>
+          </wp:inline>
+        </w:drawing>
+      </w:r>
+    </w:p>
+    <w:p>
+      <w:pPr>
+        <w:pStyle w:val="Listenabsatz"/>
+        <w:numPr>
+          <w:ilvl w:val="0"/>
+          <w:numId w:val="4"/>
+        </w:numPr>
+      </w:pPr>
+      <w:r>
+        <w:t xml:space="preserve">Metamask mit eigenem Server verbinden: </w:t>
+      </w:r>
+    </w:p>
+    <w:p>
+      <w:pPr>
+        <w:pStyle w:val="Listenabsatz"/>
+        <w:ind w:left="1080"/>
+      </w:pPr>
+      <w:r>
+        <w:rPr>
+          <w:noProof/>
+        </w:rPr>
+        <w:drawing>
+          <wp:inline distT="0" distB="0" distL="0" distR="0" wp14:anchorId="4D947917" wp14:editId="3BD74C97">
+            <wp:extent cx="1027065" cy="1727859"/>
+            <wp:effectExtent l="0" t="0" r="1905" b="5715"/>
+            <wp:docPr id="2" name="Grafik 2"/>
+            <wp:cNvGraphicFramePr>
+              <a:graphicFrameLocks xmlns:a="http://schemas.openxmlformats.org/drawingml/2006/main" noChangeAspect="1"/>
+            </wp:cNvGraphicFramePr>
+            <a:graphic xmlns:a="http://schemas.openxmlformats.org/drawingml/2006/main">
+              <a:graphicData uri="http://schemas.openxmlformats.org/drawingml/2006/picture">
+                <pic:pic xmlns:pic="http://schemas.openxmlformats.org/drawingml/2006/picture">
+                  <pic:nvPicPr>
+                    <pic:cNvPr id="0" name="Picture 1"/>
+                    <pic:cNvPicPr>
+                      <a:picLocks noChangeAspect="1" noChangeArrowheads="1"/>
+                    </pic:cNvPicPr>
+                  </pic:nvPicPr>
+                  <pic:blipFill>
+                    <a:blip r:embed="rId6" cstate="print">
+                      <a:extLst>
+                        <a:ext uri="{28A0092B-C50C-407E-A947-70E740481C1C}">
+                          <a14:useLocalDpi xmlns:a14="http://schemas.microsoft.com/office/drawing/2010/main" val="0"/>
+                        </a:ext>
+                      </a:extLst>
+                    </a:blip>
+                    <a:srcRect/>
+                    <a:stretch>
+                      <a:fillRect/>
+                    </a:stretch>
+                  </pic:blipFill>
+                  <pic:spPr bwMode="auto">
+                    <a:xfrm>
+                      <a:off x="0" y="0"/>
+                      <a:ext cx="1063865" cy="1789768"/>
+                    </a:xfrm>
+                    <a:prstGeom prst="rect">
+                      <a:avLst/>
+                    </a:prstGeom>
+                    <a:noFill/>
+                    <a:ln>
+                      <a:noFill/>
+                    </a:ln>
+                  </pic:spPr>
+                </pic:pic>
+              </a:graphicData>
+            </a:graphic>
+          </wp:inline>
+        </w:drawing>
+      </w:r>
+    </w:p>
+    <w:p>
+      <w:pPr>
+        <w:pStyle w:val="Listenabsatz"/>
+        <w:numPr>
+          <w:ilvl w:val="0"/>
+          <w:numId w:val="4"/>
+        </w:numPr>
+      </w:pPr>
+      <w:r>
+        <w:lastRenderedPageBreak/>
+        <w:t>Nun kann ein private Key kopiert und in Metamask eingefügt werden.</w:t>
+      </w:r>
+    </w:p>
+    <w:p>
+      <w:pPr>
+        <w:pStyle w:val="Listenabsatz"/>
+        <w:ind w:left="1080"/>
+      </w:pPr>
+      <w:r>
+        <w:rPr>
+          <w:noProof/>
+        </w:rPr>
+        <w:drawing>
+          <wp:inline distT="0" distB="0" distL="0" distR="0" wp14:anchorId="32988E7E" wp14:editId="69697E5A">
+            <wp:extent cx="2664704" cy="4423559"/>
+            <wp:effectExtent l="0" t="0" r="2540" b="0"/>
+            <wp:docPr id="3" name="Grafik 3"/>
+            <wp:cNvGraphicFramePr>
+              <a:graphicFrameLocks xmlns:a="http://schemas.openxmlformats.org/drawingml/2006/main" noChangeAspect="1"/>
+            </wp:cNvGraphicFramePr>
+            <a:graphic xmlns:a="http://schemas.openxmlformats.org/drawingml/2006/main">
+              <a:graphicData uri="http://schemas.openxmlformats.org/drawingml/2006/picture">
+                <pic:pic xmlns:pic="http://schemas.openxmlformats.org/drawingml/2006/picture">
+                  <pic:nvPicPr>
+                    <pic:cNvPr id="1" name=""/>
+                    <pic:cNvPicPr/>
+                  </pic:nvPicPr>
+                  <pic:blipFill>
+                    <a:blip r:embed="rId7"/>
+                    <a:stretch>
+                      <a:fillRect/>
+                    </a:stretch>
+                  </pic:blipFill>
+                  <pic:spPr>
+                    <a:xfrm>
+                      <a:off x="0" y="0"/>
+                      <a:ext cx="2674102" cy="4439160"/>
+                    </a:xfrm>
+                    <a:prstGeom prst="rect">
+                      <a:avLst/>
+                    </a:prstGeom>
+                  </pic:spPr>
+                </pic:pic>
+              </a:graphicData>
+            </a:graphic>
+          </wp:inline>
+        </w:drawing>
+      </w:r>
+    </w:p>
+    <w:p>
+      <w:pPr>
+        <w:pStyle w:val="Listenabsatz"/>
+        <w:ind w:left="1080"/>
+      </w:pPr>
+    </w:p>
+    <w:p>
+      <w:pPr>
+        <w:pStyle w:val="Listenabsatz"/>
+        <w:numPr>
+          <w:ilvl w:val="0"/>
+          <w:numId w:val="3"/>
+        </w:numPr>
+      </w:pPr>
+      <w:r>
+        <w:t>React im „client“ Ordner starten ((Noch) Nicht Frontend Ordner!) (Vorher install)</w:t>
+      </w:r>
+    </w:p>
+    <w:p>
+      <w:pPr>
+        <w:pStyle w:val="Listenabsatz"/>
+        <w:numPr>
+          <w:ilvl w:val="0"/>
+          <w:numId w:val="3"/>
+        </w:numPr>
+      </w:pPr>
+      <w:r>
+        <w:t>Sofern ganache unter Port 8545 läuft und metamask auf den lokalen server eingestellt ist, sollte app funktionieren (Speichert Namen)</w:t>
       </w:r>
       <w:bookmarkStart w:id="0" w:name="_GoBack"/>
       <w:bookmarkEnd w:id="0"/>
-      <w:r>
-        <w:t>: node web3j/web3.js</w:t>
-      </w:r>
     </w:p>
     <w:sectPr>
       <w:pgSz w:w="11906" w:h="16838"/>
@@ -320,6 +586,208 @@
     </w:lvl>
   </w:abstractNum>
   <w:abstractNum w:abstractNumId="1" w15:restartNumberingAfterBreak="0">
+    <w:nsid w:val="607F4633"/>
+    <w:multiLevelType w:val="hybridMultilevel"/>
+    <w:tmpl w:val="6C2C727E"/>
+    <w:lvl w:ilvl="0" w:tplc="0407000F">
+      <w:start w:val="1"/>
+      <w:numFmt w:val="decimal"/>
+      <w:lvlText w:val="%1."/>
+      <w:lvlJc w:val="left"/>
+      <w:pPr>
+        <w:ind w:left="720" w:hanging="360"/>
+      </w:pPr>
+      <w:rPr>
+        <w:rFonts w:hint="default"/>
+      </w:rPr>
+    </w:lvl>
+    <w:lvl w:ilvl="1" w:tplc="04070019" w:tentative="1">
+      <w:start w:val="1"/>
+      <w:numFmt w:val="lowerLetter"/>
+      <w:lvlText w:val="%2."/>
+      <w:lvlJc w:val="left"/>
+      <w:pPr>
+        <w:ind w:left="1440" w:hanging="360"/>
+      </w:pPr>
+    </w:lvl>
+    <w:lvl w:ilvl="2" w:tplc="0407001B" w:tentative="1">
+      <w:start w:val="1"/>
+      <w:numFmt w:val="lowerRoman"/>
+      <w:lvlText w:val="%3."/>
+      <w:lvlJc w:val="right"/>
+      <w:pPr>
+        <w:ind w:left="2160" w:hanging="180"/>
+      </w:pPr>
+    </w:lvl>
+    <w:lvl w:ilvl="3" w:tplc="0407000F" w:tentative="1">
+      <w:start w:val="1"/>
+      <w:numFmt w:val="decimal"/>
+      <w:lvlText w:val="%4."/>
+      <w:lvlJc w:val="left"/>
+      <w:pPr>
+        <w:ind w:left="2880" w:hanging="360"/>
+      </w:pPr>
+    </w:lvl>
+    <w:lvl w:ilvl="4" w:tplc="04070019" w:tentative="1">
+      <w:start w:val="1"/>
+      <w:numFmt w:val="lowerLetter"/>
+      <w:lvlText w:val="%5."/>
+      <w:lvlJc w:val="left"/>
+      <w:pPr>
+        <w:ind w:left="3600" w:hanging="360"/>
+      </w:pPr>
+    </w:lvl>
+    <w:lvl w:ilvl="5" w:tplc="0407001B" w:tentative="1">
+      <w:start w:val="1"/>
+      <w:numFmt w:val="lowerRoman"/>
+      <w:lvlText w:val="%6."/>
+      <w:lvlJc w:val="right"/>
+      <w:pPr>
+        <w:ind w:left="4320" w:hanging="180"/>
+      </w:pPr>
+    </w:lvl>
+    <w:lvl w:ilvl="6" w:tplc="0407000F" w:tentative="1">
+      <w:start w:val="1"/>
+      <w:numFmt w:val="decimal"/>
+      <w:lvlText w:val="%7."/>
+      <w:lvlJc w:val="left"/>
+      <w:pPr>
+        <w:ind w:left="5040" w:hanging="360"/>
+      </w:pPr>
+    </w:lvl>
+    <w:lvl w:ilvl="7" w:tplc="04070019" w:tentative="1">
+      <w:start w:val="1"/>
+      <w:numFmt w:val="lowerLetter"/>
+      <w:lvlText w:val="%8."/>
+      <w:lvlJc w:val="left"/>
+      <w:pPr>
+        <w:ind w:left="5760" w:hanging="360"/>
+      </w:pPr>
+    </w:lvl>
+    <w:lvl w:ilvl="8" w:tplc="0407001B" w:tentative="1">
+      <w:start w:val="1"/>
+      <w:numFmt w:val="lowerRoman"/>
+      <w:lvlText w:val="%9."/>
+      <w:lvlJc w:val="right"/>
+      <w:pPr>
+        <w:ind w:left="6480" w:hanging="180"/>
+      </w:pPr>
+    </w:lvl>
+  </w:abstractNum>
+  <w:abstractNum w:abstractNumId="2" w15:restartNumberingAfterBreak="0">
+    <w:nsid w:val="79906673"/>
+    <w:multiLevelType w:val="hybridMultilevel"/>
+    <w:tmpl w:val="EC4015A0"/>
+    <w:lvl w:ilvl="0" w:tplc="07AA8940">
+      <w:start w:val="1"/>
+      <w:numFmt w:val="bullet"/>
+      <w:lvlText w:val="-"/>
+      <w:lvlJc w:val="left"/>
+      <w:pPr>
+        <w:ind w:left="1080" w:hanging="360"/>
+      </w:pPr>
+      <w:rPr>
+        <w:rFonts w:ascii="Calibri" w:eastAsiaTheme="minorHAnsi" w:hAnsi="Calibri" w:cs="Calibri" w:hint="default"/>
+      </w:rPr>
+    </w:lvl>
+    <w:lvl w:ilvl="1" w:tplc="04070003" w:tentative="1">
+      <w:start w:val="1"/>
+      <w:numFmt w:val="bullet"/>
+      <w:lvlText w:val="o"/>
+      <w:lvlJc w:val="left"/>
+      <w:pPr>
+        <w:ind w:left="1800" w:hanging="360"/>
+      </w:pPr>
+      <w:rPr>
+        <w:rFonts w:ascii="Courier New" w:hAnsi="Courier New" w:cs="Courier New" w:hint="default"/>
+      </w:rPr>
+    </w:lvl>
+    <w:lvl w:ilvl="2" w:tplc="04070005" w:tentative="1">
+      <w:start w:val="1"/>
+      <w:numFmt w:val="bullet"/>
+      <w:lvlText w:val=""/>
+      <w:lvlJc w:val="left"/>
+      <w:pPr>
+        <w:ind w:left="2520" w:hanging="360"/>
+      </w:pPr>
+      <w:rPr>
+        <w:rFonts w:ascii="Wingdings" w:hAnsi="Wingdings" w:hint="default"/>
+      </w:rPr>
+    </w:lvl>
+    <w:lvl w:ilvl="3" w:tplc="04070001" w:tentative="1">
+      <w:start w:val="1"/>
+      <w:numFmt w:val="bullet"/>
+      <w:lvlText w:val=""/>
+      <w:lvlJc w:val="left"/>
+      <w:pPr>
+        <w:ind w:left="3240" w:hanging="360"/>
+      </w:pPr>
+      <w:rPr>
+        <w:rFonts w:ascii="Symbol" w:hAnsi="Symbol" w:hint="default"/>
+      </w:rPr>
+    </w:lvl>
+    <w:lvl w:ilvl="4" w:tplc="04070003" w:tentative="1">
+      <w:start w:val="1"/>
+      <w:numFmt w:val="bullet"/>
+      <w:lvlText w:val="o"/>
+      <w:lvlJc w:val="left"/>
+      <w:pPr>
+        <w:ind w:left="3960" w:hanging="360"/>
+      </w:pPr>
+      <w:rPr>
+        <w:rFonts w:ascii="Courier New" w:hAnsi="Courier New" w:cs="Courier New" w:hint="default"/>
+      </w:rPr>
+    </w:lvl>
+    <w:lvl w:ilvl="5" w:tplc="04070005" w:tentative="1">
+      <w:start w:val="1"/>
+      <w:numFmt w:val="bullet"/>
+      <w:lvlText w:val=""/>
+      <w:lvlJc w:val="left"/>
+      <w:pPr>
+        <w:ind w:left="4680" w:hanging="360"/>
+      </w:pPr>
+      <w:rPr>
+        <w:rFonts w:ascii="Wingdings" w:hAnsi="Wingdings" w:hint="default"/>
+      </w:rPr>
+    </w:lvl>
+    <w:lvl w:ilvl="6" w:tplc="04070001" w:tentative="1">
+      <w:start w:val="1"/>
+      <w:numFmt w:val="bullet"/>
+      <w:lvlText w:val=""/>
+      <w:lvlJc w:val="left"/>
+      <w:pPr>
+        <w:ind w:left="5400" w:hanging="360"/>
+      </w:pPr>
+      <w:rPr>
+        <w:rFonts w:ascii="Symbol" w:hAnsi="Symbol" w:hint="default"/>
+      </w:rPr>
+    </w:lvl>
+    <w:lvl w:ilvl="7" w:tplc="04070003" w:tentative="1">
+      <w:start w:val="1"/>
+      <w:numFmt w:val="bullet"/>
+      <w:lvlText w:val="o"/>
+      <w:lvlJc w:val="left"/>
+      <w:pPr>
+        <w:ind w:left="6120" w:hanging="360"/>
+      </w:pPr>
+      <w:rPr>
+        <w:rFonts w:ascii="Courier New" w:hAnsi="Courier New" w:cs="Courier New" w:hint="default"/>
+      </w:rPr>
+    </w:lvl>
+    <w:lvl w:ilvl="8" w:tplc="04070005" w:tentative="1">
+      <w:start w:val="1"/>
+      <w:numFmt w:val="bullet"/>
+      <w:lvlText w:val=""/>
+      <w:lvlJc w:val="left"/>
+      <w:pPr>
+        <w:ind w:left="6840" w:hanging="360"/>
+      </w:pPr>
+      <w:rPr>
+        <w:rFonts w:ascii="Wingdings" w:hAnsi="Wingdings" w:hint="default"/>
+      </w:rPr>
+    </w:lvl>
+  </w:abstractNum>
+  <w:abstractNum w:abstractNumId="3" w15:restartNumberingAfterBreak="0">
     <w:nsid w:val="7E6E0F15"/>
     <w:multiLevelType w:val="hybridMultilevel"/>
     <w:tmpl w:val="FDBCAA76"/>
@@ -412,7 +880,13 @@
     <w:abstractNumId w:val="0"/>
   </w:num>
   <w:num w:numId="2">
+    <w:abstractNumId w:val="3"/>
+  </w:num>
+  <w:num w:numId="3">
     <w:abstractNumId w:val="1"/>
+  </w:num>
+  <w:num w:numId="4">
+    <w:abstractNumId w:val="2"/>
   </w:num>
 </w:numbering>
 </file>
@@ -841,7 +1315,6 @@
   <w:style w:type="character" w:default="1" w:styleId="Absatz-Standardschriftart">
     <w:name w:val="Default Paragraph Font"/>
     <w:uiPriority w:val="1"/>
-    <w:semiHidden/>
     <w:unhideWhenUsed/>
   </w:style>
   <w:style w:type="table" w:default="1" w:styleId="NormaleTabelle">

</xml_diff>

<commit_message>
Added Server Path and docu.
</commit_message>
<xml_diff>
--- a/doc/Dokumentation_0_1.docx
+++ b/doc/Dokumentation_0_1.docx
@@ -227,6 +227,11 @@
       <w:r>
         <w:t>MS Build Tools für Ganache installieren:</w:t>
       </w:r>
+      <w:r>
+        <w:t xml:space="preserve"> (Windows)</w:t>
+      </w:r>
+      <w:bookmarkStart w:id="0" w:name="_GoBack"/>
+      <w:bookmarkEnd w:id="0"/>
       <w:r>
         <w:br/>
       </w:r>
@@ -483,8 +488,6 @@
         <w:br/>
         <w:t>→ Dabei wird der Bank Contract kompiliert und in die Blockchain deployed.</w:t>
       </w:r>
-      <w:bookmarkStart w:id="0" w:name="_GoBack"/>
-      <w:bookmarkEnd w:id="0"/>
     </w:p>
     <w:p>
       <w:pPr>

</xml_diff>